<commit_message>
Hola mundo 03 04 pm
</commit_message>
<xml_diff>
--- a/Documentos/Proyecto Desarrollo Para Entorno Web.docx
+++ b/Documentos/Proyecto Desarrollo Para Entorno Web.docx
@@ -238,6 +238,7 @@
         <w:jc w:val="center"/>
         <w:rPr>
           <w:b/>
+          <w:w w:val="80"/>
           <w:sz w:val="24"/>
         </w:rPr>
       </w:pPr>
@@ -247,16 +248,15 @@
           <w:w w:val="80"/>
           <w:sz w:val="24"/>
         </w:rPr>
-        <w:t xml:space="preserve">PROYECTO PROFESIONAL PRESENTADO POR </w:t>
+        <w:t>PRO</w:t>
       </w:r>
       <w:r>
         <w:rPr>
           <w:b/>
           <w:w w:val="80"/>
           <w:sz w:val="24"/>
-          <w:shd w:val="clear" w:color="auto" w:fill="FFFF00"/>
-        </w:rPr>
-        <w:t>NOMBRE_EQUIPO</w:t>
+        </w:rPr>
+        <w:t>YECTO PROFESIONAL PRESENTADO POR “GRUPO 5”</w:t>
       </w:r>
       <w:r>
         <w:rPr>
@@ -266,14 +266,120 @@
         </w:rPr>
         <w:t xml:space="preserve">: </w:t>
       </w:r>
+    </w:p>
+    <w:p>
+      <w:pPr>
+        <w:spacing w:before="55" w:line="381" w:lineRule="auto"/>
+        <w:ind w:left="1520" w:right="1632"/>
+        <w:jc w:val="center"/>
+        <w:rPr>
+          <w:sz w:val="24"/>
+        </w:rPr>
+      </w:pPr>
+      <w:r>
+        <w:rPr>
+          <w:sz w:val="24"/>
+        </w:rPr>
+        <w:t>Juan Cayllahua Condori</w:t>
+      </w:r>
+    </w:p>
+    <w:p>
+      <w:pPr>
+        <w:pStyle w:val="Textoindependiente"/>
+        <w:rPr>
+          <w:b/>
+          <w:sz w:val="24"/>
+          <w:u w:val="none"/>
+        </w:rPr>
+      </w:pPr>
+    </w:p>
+    <w:p>
+      <w:pPr>
+        <w:pStyle w:val="Textoindependiente"/>
+        <w:rPr>
+          <w:b/>
+          <w:sz w:val="24"/>
+          <w:u w:val="none"/>
+        </w:rPr>
+      </w:pPr>
+    </w:p>
+    <w:p>
+      <w:pPr>
+        <w:pStyle w:val="Textoindependiente"/>
+        <w:rPr>
+          <w:b/>
+          <w:sz w:val="24"/>
+          <w:u w:val="none"/>
+        </w:rPr>
+      </w:pPr>
+    </w:p>
+    <w:p>
+      <w:pPr>
+        <w:pStyle w:val="Textoindependiente"/>
+        <w:rPr>
+          <w:b/>
+          <w:sz w:val="24"/>
+          <w:u w:val="none"/>
+        </w:rPr>
+      </w:pPr>
+    </w:p>
+    <w:p>
+      <w:pPr>
+        <w:pStyle w:val="Textoindependiente"/>
+        <w:rPr>
+          <w:b/>
+          <w:sz w:val="24"/>
+          <w:u w:val="none"/>
+        </w:rPr>
+      </w:pPr>
+    </w:p>
+    <w:p>
+      <w:pPr>
+        <w:pStyle w:val="Textoindependiente"/>
+        <w:rPr>
+          <w:b/>
+          <w:sz w:val="24"/>
+          <w:u w:val="none"/>
+        </w:rPr>
+      </w:pPr>
+    </w:p>
+    <w:p>
+      <w:pPr>
+        <w:pStyle w:val="Textoindependiente"/>
+        <w:rPr>
+          <w:b/>
+          <w:sz w:val="24"/>
+          <w:u w:val="none"/>
+        </w:rPr>
+      </w:pPr>
+    </w:p>
+    <w:p>
+      <w:pPr>
+        <w:pStyle w:val="Textoindependiente"/>
+        <w:spacing w:before="3"/>
+        <w:rPr>
+          <w:b/>
+          <w:sz w:val="23"/>
+          <w:u w:val="none"/>
+        </w:rPr>
+      </w:pPr>
+    </w:p>
+    <w:p>
+      <w:pPr>
+        <w:ind w:left="1510" w:right="1632"/>
+        <w:jc w:val="center"/>
+        <w:rPr>
+          <w:b/>
+          <w:sz w:val="24"/>
+        </w:rPr>
+      </w:pPr>
       <w:r>
         <w:rPr>
           <w:b/>
           <w:w w:val="90"/>
           <w:sz w:val="24"/>
-          <w:shd w:val="clear" w:color="auto" w:fill="FFFF00"/>
-        </w:rPr>
-        <w:t>NOMBRE DEL(LOS) AUTOR(ES)</w:t>
+        </w:rPr>
+        <w:t>PARA EL CURSO DE DESARROLLO PARA ENTORNO WEB</w:t>
       </w:r>
     </w:p>
     <w:p>
@@ -308,58 +414,8 @@
     </w:p>
     <w:p>
       <w:pPr>
-        <w:pStyle w:val="Textoindependiente"/>
-        <w:rPr>
-          <w:b/>
-          <w:sz w:val="24"/>
-          <w:u w:val="none"/>
-        </w:rPr>
-      </w:pPr>
-    </w:p>
-    <w:p>
-      <w:pPr>
-        <w:pStyle w:val="Textoindependiente"/>
-        <w:rPr>
-          <w:b/>
-          <w:sz w:val="24"/>
-          <w:u w:val="none"/>
-        </w:rPr>
-      </w:pPr>
-    </w:p>
-    <w:p>
-      <w:pPr>
-        <w:pStyle w:val="Textoindependiente"/>
-        <w:rPr>
-          <w:b/>
-          <w:sz w:val="24"/>
-          <w:u w:val="none"/>
-        </w:rPr>
-      </w:pPr>
-    </w:p>
-    <w:p>
-      <w:pPr>
-        <w:pStyle w:val="Textoindependiente"/>
-        <w:rPr>
-          <w:b/>
-          <w:sz w:val="24"/>
-          <w:u w:val="none"/>
-        </w:rPr>
-      </w:pPr>
-    </w:p>
-    <w:p>
-      <w:pPr>
-        <w:pStyle w:val="Textoindependiente"/>
-        <w:spacing w:before="3"/>
-        <w:rPr>
-          <w:b/>
-          <w:sz w:val="23"/>
-          <w:u w:val="none"/>
-        </w:rPr>
-      </w:pPr>
-    </w:p>
-    <w:p>
-      <w:pPr>
-        <w:ind w:left="1510" w:right="1632"/>
+        <w:spacing w:before="212"/>
+        <w:ind w:left="1516" w:right="1632"/>
         <w:jc w:val="center"/>
         <w:rPr>
           <w:b/>
@@ -372,55 +428,6 @@
           <w:w w:val="90"/>
           <w:sz w:val="24"/>
         </w:rPr>
-        <w:t>PARA EL CURSO DE DESARROLLO PARA ENTORNO WEB</w:t>
-      </w:r>
-    </w:p>
-    <w:p>
-      <w:pPr>
-        <w:pStyle w:val="Textoindependiente"/>
-        <w:rPr>
-          <w:b/>
-          <w:sz w:val="24"/>
-          <w:u w:val="none"/>
-        </w:rPr>
-      </w:pPr>
-    </w:p>
-    <w:p>
-      <w:pPr>
-        <w:pStyle w:val="Textoindependiente"/>
-        <w:rPr>
-          <w:b/>
-          <w:sz w:val="24"/>
-          <w:u w:val="none"/>
-        </w:rPr>
-      </w:pPr>
-    </w:p>
-    <w:p>
-      <w:pPr>
-        <w:pStyle w:val="Textoindependiente"/>
-        <w:rPr>
-          <w:b/>
-          <w:sz w:val="24"/>
-          <w:u w:val="none"/>
-        </w:rPr>
-      </w:pPr>
-    </w:p>
-    <w:p>
-      <w:pPr>
-        <w:spacing w:before="212"/>
-        <w:ind w:left="1516" w:right="1632"/>
-        <w:jc w:val="center"/>
-        <w:rPr>
-          <w:b/>
-          <w:sz w:val="24"/>
-        </w:rPr>
-      </w:pPr>
-      <w:r>
-        <w:rPr>
-          <w:b/>
-          <w:w w:val="90"/>
-          <w:sz w:val="24"/>
-        </w:rPr>
         <w:t>PROFESOR:</w:t>
       </w:r>
     </w:p>
@@ -440,17 +447,10 @@
           <w:w w:val="95"/>
           <w:sz w:val="24"/>
         </w:rPr>
-        <w:t xml:space="preserve">ING. </w:t>
-      </w:r>
-      <w:r>
-        <w:rPr>
-          <w:b/>
-          <w:w w:val="95"/>
-          <w:sz w:val="24"/>
-          <w:highlight w:val="yellow"/>
-        </w:rPr>
-        <w:t>Nombre del Profesor</w:t>
-      </w:r>
+        <w:t>ING. Juan Perez</w:t>
+      </w:r>
+      <w:bookmarkStart w:id="0" w:name="_GoBack"/>
+      <w:bookmarkEnd w:id="0"/>
     </w:p>
     <w:p>
       <w:pPr>
@@ -635,10 +635,7 @@
             <w:fldChar w:fldCharType="begin"/>
           </w:r>
           <w:r>
-            <w:instrText>TOC \o "</w:instrText>
-          </w:r>
-          <w:r>
-            <w:instrText xml:space="preserve">1-1" \h \z \u </w:instrText>
+            <w:instrText xml:space="preserve">TOC \o "1-1" \h \z \u </w:instrText>
           </w:r>
           <w:r>
             <w:fldChar w:fldCharType="separate"/>
@@ -836,8 +833,8 @@
         </w:tabs>
         <w:spacing w:before="1"/>
       </w:pPr>
-      <w:bookmarkStart w:id="0" w:name="_TOC_250002"/>
-      <w:bookmarkEnd w:id="0"/>
+      <w:bookmarkStart w:id="1" w:name="_TOC_250002"/>
+      <w:bookmarkEnd w:id="1"/>
       <w:r>
         <w:rPr>
           <w:w w:val="95"/>
@@ -1293,14 +1290,7 @@
           <w:w w:val="95"/>
           <w:u w:val="none"/>
         </w:rPr>
-        <w:t>Los dueños de estacionamientos y las pers</w:t>
-      </w:r>
-      <w:r>
-        <w:rPr>
-          <w:w w:val="95"/>
-          <w:u w:val="none"/>
-        </w:rPr>
-        <w:t xml:space="preserve">onas interesadas podrán acceder a este software a través de un </w:t>
+        <w:t xml:space="preserve">Los dueños de estacionamientos y las personas interesadas podrán acceder a este software a través de un </w:t>
       </w:r>
       <w:r>
         <w:rPr>
@@ -1330,7 +1320,7 @@
         <w:spacing w:before="139"/>
         <w:jc w:val="both"/>
       </w:pPr>
-      <w:bookmarkStart w:id="1" w:name="_TOC_250001"/>
+      <w:bookmarkStart w:id="2" w:name="_TOC_250001"/>
       <w:r>
         <w:rPr>
           <w:w w:val="95"/>
@@ -1346,7 +1336,7 @@
         </w:rPr>
         <w:t xml:space="preserve"> </w:t>
       </w:r>
-      <w:bookmarkEnd w:id="1"/>
+      <w:bookmarkEnd w:id="2"/>
       <w:r>
         <w:rPr>
           <w:w w:val="95"/>
@@ -1569,13 +1559,7 @@
               <w:rPr>
                 <w:sz w:val="20"/>
               </w:rPr>
-              <w:t>tipo de usu</w:t>
-            </w:r>
-            <w:r>
-              <w:rPr>
-                <w:sz w:val="20"/>
-              </w:rPr>
-              <w:t>ario, correo (pedir dos veces porque será utilizado para ingresar al sistema), contraseña (pedirla</w:t>
+              <w:t>tipo de usuario, correo (pedir dos veces porque será utilizado para ingresar al sistema), contraseña (pedirla</w:t>
             </w:r>
             <w:r>
               <w:rPr>
@@ -2705,7 +2689,21 @@
               <w:rPr>
                 <w:sz w:val="20"/>
               </w:rPr>
-              <w:t>Google Maps, teléfono fijo (opcional), precio x hora, foto, dimensiones, tipo (interior, exterior, aire libre), ubicación</w:t>
+              <w:t xml:space="preserve">Google </w:t>
+            </w:r>
+            <w:proofErr w:type="spellStart"/>
+            <w:r>
+              <w:rPr>
+                <w:sz w:val="20"/>
+              </w:rPr>
+              <w:t>Maps</w:t>
+            </w:r>
+            <w:proofErr w:type="spellEnd"/>
+            <w:r>
+              <w:rPr>
+                <w:sz w:val="20"/>
+              </w:rPr>
+              <w:t>, teléfono fijo (opcional), precio x hora, foto, dimensiones, tipo (interior, exterior, aire libre), ubicación</w:t>
             </w:r>
             <w:r>
               <w:rPr>
@@ -3485,13 +3483,21 @@
               <w:rPr>
                 <w:sz w:val="20"/>
               </w:rPr>
-              <w:t>Google Maps, teléfono fijo (opcional), precio x hora, foto, dim</w:t>
-            </w:r>
-            <w:r>
-              <w:rPr>
-                <w:sz w:val="20"/>
-              </w:rPr>
-              <w:t>ensiones, tipo (interior, exterior, aire libre), ubicación</w:t>
+              <w:t xml:space="preserve">Google </w:t>
+            </w:r>
+            <w:proofErr w:type="spellStart"/>
+            <w:r>
+              <w:rPr>
+                <w:sz w:val="20"/>
+              </w:rPr>
+              <w:t>Maps</w:t>
+            </w:r>
+            <w:proofErr w:type="spellEnd"/>
+            <w:r>
+              <w:rPr>
+                <w:sz w:val="20"/>
+              </w:rPr>
+              <w:t>, teléfono fijo (opcional), precio x hora, foto, dimensiones, tipo (interior, exterior, aire libre), ubicación</w:t>
             </w:r>
             <w:r>
               <w:rPr>
@@ -7006,11 +7012,19 @@
               </w:rPr>
               <w:t xml:space="preserve"> </w:t>
             </w:r>
-            <w:r>
-              <w:rPr>
-                <w:sz w:val="20"/>
-              </w:rPr>
-              <w:t>especifico.</w:t>
+            <w:proofErr w:type="gramStart"/>
+            <w:r>
+              <w:rPr>
+                <w:sz w:val="20"/>
+              </w:rPr>
+              <w:t>especifico</w:t>
+            </w:r>
+            <w:proofErr w:type="gramEnd"/>
+            <w:r>
+              <w:rPr>
+                <w:sz w:val="20"/>
+              </w:rPr>
+              <w:t>.</w:t>
             </w:r>
           </w:p>
           <w:p>
@@ -8650,7 +8664,7 @@
         </w:tabs>
         <w:ind w:left="828" w:hanging="708"/>
       </w:pPr>
-      <w:bookmarkStart w:id="2" w:name="_TOC_250000"/>
+      <w:bookmarkStart w:id="3" w:name="_TOC_250000"/>
       <w:r>
         <w:rPr>
           <w:w w:val="90"/>
@@ -8666,7 +8680,7 @@
         </w:rPr>
         <w:t xml:space="preserve"> </w:t>
       </w:r>
-      <w:bookmarkEnd w:id="2"/>
+      <w:bookmarkEnd w:id="3"/>
       <w:r>
         <w:rPr>
           <w:w w:val="90"/>
@@ -8865,8 +8879,6 @@
           </wp:inline>
         </w:drawing>
       </w:r>
-      <w:bookmarkStart w:id="3" w:name="_GoBack"/>
-      <w:bookmarkEnd w:id="3"/>
     </w:p>
     <w:p>
       <w:pPr>
@@ -9156,7 +9168,7 @@
                               <w:noProof/>
                               <w:u w:val="none"/>
                             </w:rPr>
-                            <w:t>6</w:t>
+                            <w:t>3</w:t>
                           </w:r>
                           <w:r>
                             <w:fldChar w:fldCharType="end"/>
@@ -9224,7 +9236,7 @@
                         <w:noProof/>
                         <w:u w:val="none"/>
                       </w:rPr>
-                      <w:t>6</w:t>
+                      <w:t>3</w:t>
                     </w:r>
                     <w:r>
                       <w:fldChar w:fldCharType="end"/>

</xml_diff>